<commit_message>
Desenvolvimento da Introdução do Relatório Final
</commit_message>
<xml_diff>
--- a/Relatório final/Relatório Final (Incompleto, Com Comentários).docx
+++ b/Relatório final/Relatório Final (Incompleto, Com Comentários).docx
@@ -2566,7 +2566,47 @@
         <w:ind w:left="1171" w:right="0" w:firstLine="708"/>
       </w:pPr>
       <w:r>
-        <w:t>Apresentação/Contextualização do Trabalho</w:t>
+        <w:t xml:space="preserve">O intuito do </w:t>
+      </w:r>
+      <w:proofErr w:type="spellStart"/>
+      <w:r>
+        <w:t>Covtracker</w:t>
+      </w:r>
+      <w:proofErr w:type="spellEnd"/>
+      <w:r>
+        <w:t xml:space="preserve"> é proporcionar uma plataforma para a coleta de dados relacionados ao COVID-19 e posteriormente utilizar estes dados para realizar o monitoramento da situação geral da pandemia, utilizando-se dos mais variados dados dos pacientes para obter um panorama amplo através dos mais variados pontos de vista, desde a visualização da quantidade de casos em uma cidade, até a quantidade de vacinados no país todo por exemplo. Tudo isso só é possível através de um banco de dados amplo, preenchido com o cadastro dos usuários, e com o uso de ferramentas como </w:t>
+      </w:r>
+      <w:proofErr w:type="spellStart"/>
+      <w:r>
+        <w:t>java</w:t>
+      </w:r>
+      <w:proofErr w:type="spellEnd"/>
+      <w:r>
+        <w:t xml:space="preserve"> para o </w:t>
+      </w:r>
+      <w:proofErr w:type="spellStart"/>
+      <w:r>
+        <w:t>backend</w:t>
+      </w:r>
+      <w:proofErr w:type="spellEnd"/>
+      <w:r>
+        <w:t xml:space="preserve">, </w:t>
+      </w:r>
+      <w:proofErr w:type="spellStart"/>
+      <w:r>
+        <w:t>postgresql</w:t>
+      </w:r>
+      <w:proofErr w:type="spellEnd"/>
+      <w:r>
+        <w:t xml:space="preserve"> no banco de dados, </w:t>
+      </w:r>
+      <w:proofErr w:type="spellStart"/>
+      <w:r>
+        <w:t>springboot</w:t>
+      </w:r>
+      <w:proofErr w:type="spellEnd"/>
+      <w:r>
+        <w:t xml:space="preserve"> para API e diversas outras</w:t>
       </w:r>
       <w:r>
         <w:t xml:space="preserve">. </w:t>
@@ -2823,69 +2863,6 @@
     <w:p>
       <w:pPr>
         <w:spacing w:after="0" w:line="259" w:lineRule="auto"/>
-        <w:ind w:left="1906" w:right="0" w:firstLine="0"/>
-        <w:jc w:val="left"/>
-      </w:pPr>
-    </w:p>
-    <w:p>
-      <w:pPr>
-        <w:spacing w:after="0" w:line="259" w:lineRule="auto"/>
-        <w:ind w:left="1906" w:right="0" w:firstLine="0"/>
-        <w:jc w:val="left"/>
-      </w:pPr>
-    </w:p>
-    <w:p>
-      <w:pPr>
-        <w:spacing w:after="0" w:line="259" w:lineRule="auto"/>
-        <w:ind w:left="1906" w:right="0" w:firstLine="0"/>
-        <w:jc w:val="left"/>
-      </w:pPr>
-    </w:p>
-    <w:p>
-      <w:pPr>
-        <w:spacing w:after="0" w:line="259" w:lineRule="auto"/>
-        <w:ind w:left="1906" w:right="0" w:firstLine="0"/>
-        <w:jc w:val="left"/>
-      </w:pPr>
-    </w:p>
-    <w:p>
-      <w:pPr>
-        <w:spacing w:after="0" w:line="259" w:lineRule="auto"/>
-        <w:ind w:left="1906" w:right="0" w:firstLine="0"/>
-        <w:jc w:val="left"/>
-      </w:pPr>
-    </w:p>
-    <w:p>
-      <w:pPr>
-        <w:spacing w:after="0" w:line="259" w:lineRule="auto"/>
-        <w:ind w:left="1906" w:right="0" w:firstLine="0"/>
-        <w:jc w:val="left"/>
-      </w:pPr>
-    </w:p>
-    <w:p>
-      <w:pPr>
-        <w:spacing w:after="0" w:line="259" w:lineRule="auto"/>
-        <w:ind w:left="1906" w:right="0" w:firstLine="0"/>
-        <w:jc w:val="left"/>
-      </w:pPr>
-    </w:p>
-    <w:p>
-      <w:pPr>
-        <w:spacing w:after="0" w:line="259" w:lineRule="auto"/>
-        <w:ind w:left="1906" w:right="0" w:firstLine="0"/>
-        <w:jc w:val="left"/>
-      </w:pPr>
-    </w:p>
-    <w:p>
-      <w:pPr>
-        <w:spacing w:after="0" w:line="259" w:lineRule="auto"/>
-        <w:ind w:left="1906" w:right="0" w:firstLine="0"/>
-        <w:jc w:val="left"/>
-      </w:pPr>
-    </w:p>
-    <w:p>
-      <w:pPr>
-        <w:spacing w:after="0" w:line="259" w:lineRule="auto"/>
         <w:ind w:left="0" w:right="0" w:firstLine="0"/>
         <w:jc w:val="left"/>
       </w:pPr>
@@ -3370,13 +3347,7 @@
         <w:ind w:left="1171" w:right="0" w:firstLine="708"/>
       </w:pPr>
       <w:r>
-        <w:t> </w:t>
-      </w:r>
-      <w:r>
-        <w:t>C</w:t>
-      </w:r>
-      <w:r>
-        <w:t>onclusões a respeito do trabalho.</w:t>
+        <w:t> Conclusões a respeito do trabalho.</w:t>
       </w:r>
     </w:p>
     <w:sectPr>

</xml_diff>